<commit_message>
Created a flowchart for number 9 question
</commit_message>
<xml_diff>
--- a/Homework/Chapter 2 Exercises/Chapter 2 Exercises - John Akujobi.docx
+++ b/Homework/Chapter 2 Exercises/Chapter 2 Exercises - John Akujobi.docx
@@ -425,7 +425,6 @@
         </w:rPr>
         <w:t xml:space="preserve">, </w:t>
       </w:r>
-      <w:proofErr w:type="spellStart"/>
       <w:r>
         <w:rPr>
           <w:rFonts w:ascii="Arial" w:hAnsi="Arial" w:cs="Arial"/>
@@ -434,7 +433,6 @@
         </w:rPr>
         <w:t>peta</w:t>
       </w:r>
-      <w:proofErr w:type="spellEnd"/>
       <w:r>
         <w:rPr>
           <w:rFonts w:ascii="Arial" w:hAnsi="Arial" w:cs="Arial"/>
@@ -711,16 +709,8 @@
         <w:rPr>
           <w:rFonts w:ascii="Arial" w:hAnsi="Arial" w:cs="Arial"/>
         </w:rPr>
-        <w:t>#</w:t>
-      </w:r>
-      <w:proofErr w:type="gramStart"/>
-      <w:r>
-        <w:rPr>
-          <w:rFonts w:ascii="Arial" w:hAnsi="Arial" w:cs="Arial"/>
-        </w:rPr>
-        <w:t>num</w:t>
-      </w:r>
-      <w:proofErr w:type="gramEnd"/>
+        <w:t>#num</w:t>
+      </w:r>
       <w:r>
         <w:rPr>
           <w:rFonts w:ascii="Arial" w:hAnsi="Arial" w:cs="Arial"/>
@@ -794,19 +784,7 @@
         <w:rPr>
           <w:rFonts w:ascii="Arial" w:hAnsi="Arial" w:cs="Arial"/>
         </w:rPr>
-        <w:t>I</w:t>
-      </w:r>
-      <w:r>
-        <w:rPr>
-          <w:rFonts w:ascii="Arial" w:hAnsi="Arial" w:cs="Arial"/>
-        </w:rPr>
-        <w:t>ncome</w:t>
-      </w:r>
-      <w:r>
-        <w:rPr>
-          <w:rFonts w:ascii="Arial" w:hAnsi="Arial" w:cs="Arial"/>
-        </w:rPr>
-        <w:t xml:space="preserve"> – </w:t>
+        <w:t xml:space="preserve">Income – </w:t>
       </w:r>
       <w:r>
         <w:rPr>
@@ -839,20 +817,7 @@
           <w:rFonts w:ascii="Arial" w:hAnsi="Arial" w:cs="Arial"/>
         </w:rPr>
         <w:tab/>
-      </w:r>
-      <w:proofErr w:type="gramStart"/>
-      <w:r>
-        <w:rPr>
-          <w:rFonts w:ascii="Arial" w:hAnsi="Arial" w:cs="Arial"/>
-        </w:rPr>
-        <w:t>two fold</w:t>
-      </w:r>
-      <w:proofErr w:type="gramEnd"/>
-      <w:r>
-        <w:rPr>
-          <w:rFonts w:ascii="Arial" w:hAnsi="Arial" w:cs="Arial"/>
-        </w:rPr>
-        <w:t xml:space="preserve"> – </w:t>
+        <w:t xml:space="preserve">two fold – </w:t>
       </w:r>
       <w:r>
         <w:rPr>
@@ -909,12 +874,59 @@
           <w:rFonts w:ascii="Arial" w:hAnsi="Arial" w:cs="Arial"/>
         </w:rPr>
         <w:tab/>
-      </w:r>
-      <w:r>
-        <w:rPr>
-          <w:rFonts w:ascii="Arial" w:hAnsi="Arial" w:cs="Arial"/>
-        </w:rPr>
-        <w:t xml:space="preserve">c3po </w:t>
+        <w:t xml:space="preserve">c3po - </w:t>
+      </w:r>
+      <w:r>
+        <w:rPr>
+          <w:rFonts w:ascii="Arial" w:hAnsi="Arial" w:cs="Arial"/>
+          <w:b/>
+          <w:bCs/>
+        </w:rPr>
+        <w:t>Correct</w:t>
+      </w:r>
+    </w:p>
+    <w:p>
+      <w:pPr>
+        <w:spacing w:line="240" w:lineRule="auto"/>
+        <w:ind w:firstLine="720"/>
+        <w:rPr>
+          <w:rFonts w:ascii="Arial" w:hAnsi="Arial" w:cs="Arial"/>
+          <w:b/>
+          <w:bCs/>
+        </w:rPr>
+      </w:pPr>
+      <w:r>
+        <w:rPr>
+          <w:rFonts w:ascii="Arial" w:hAnsi="Arial" w:cs="Arial"/>
+        </w:rPr>
+        <w:t xml:space="preserve">Int – </w:t>
+      </w:r>
+      <w:r>
+        <w:rPr>
+          <w:rFonts w:ascii="Arial" w:hAnsi="Arial" w:cs="Arial"/>
+          <w:b/>
+          <w:bCs/>
+        </w:rPr>
+        <w:t>Incorrect</w:t>
+      </w:r>
+      <w:r>
+        <w:rPr>
+          <w:rFonts w:ascii="Arial" w:hAnsi="Arial" w:cs="Arial"/>
+        </w:rPr>
+        <w:t xml:space="preserve"> (reserved keyword)</w:t>
+      </w:r>
+      <w:r>
+        <w:rPr>
+          <w:rFonts w:ascii="Arial" w:hAnsi="Arial" w:cs="Arial"/>
+        </w:rPr>
+        <w:tab/>
+      </w:r>
+      <w:r>
+        <w:rPr>
+          <w:rFonts w:ascii="Arial" w:hAnsi="Arial" w:cs="Arial"/>
+        </w:rPr>
+        <w:tab/>
+        <w:t xml:space="preserve">income#1 </w:t>
       </w:r>
       <w:r>
         <w:rPr>
@@ -928,7 +940,19 @@
           <w:b/>
           <w:bCs/>
         </w:rPr>
-        <w:t>Correct</w:t>
+        <w:t>Incorrect</w:t>
+      </w:r>
+      <w:r>
+        <w:rPr>
+          <w:rFonts w:ascii="Arial" w:hAnsi="Arial" w:cs="Arial"/>
+        </w:rPr>
+        <w:t xml:space="preserve"> </w:t>
+      </w:r>
+      <w:r>
+        <w:rPr>
+          <w:rFonts w:ascii="Arial" w:hAnsi="Arial" w:cs="Arial"/>
+        </w:rPr>
+        <w:t>(has special character)</w:t>
       </w:r>
     </w:p>
     <w:p>
@@ -937,21 +961,13 @@
         <w:ind w:firstLine="720"/>
         <w:rPr>
           <w:rFonts w:ascii="Arial" w:hAnsi="Arial" w:cs="Arial"/>
-          <w:b/>
-          <w:bCs/>
-        </w:rPr>
-      </w:pPr>
-      <w:r>
-        <w:rPr>
-          <w:rFonts w:ascii="Arial" w:hAnsi="Arial" w:cs="Arial"/>
-        </w:rPr>
-        <w:t>I</w:t>
-      </w:r>
-      <w:r>
-        <w:rPr>
-          <w:rFonts w:ascii="Arial" w:hAnsi="Arial" w:cs="Arial"/>
-        </w:rPr>
-        <w:t>nt</w:t>
+        </w:rPr>
+      </w:pPr>
+      <w:r>
+        <w:rPr>
+          <w:rFonts w:ascii="Arial" w:hAnsi="Arial" w:cs="Arial"/>
+        </w:rPr>
+        <w:t>Tom's</w:t>
       </w:r>
       <w:r>
         <w:rPr>
@@ -971,103 +987,19 @@
         <w:rPr>
           <w:rFonts w:ascii="Arial" w:hAnsi="Arial" w:cs="Arial"/>
         </w:rPr>
-        <w:t xml:space="preserve"> (reserved keyword)</w:t>
+        <w:t xml:space="preserve"> </w:t>
+      </w:r>
+      <w:r>
+        <w:rPr>
+          <w:rFonts w:ascii="Arial" w:hAnsi="Arial" w:cs="Arial"/>
+        </w:rPr>
+        <w:t>(has special character)</w:t>
       </w:r>
       <w:r>
         <w:rPr>
           <w:rFonts w:ascii="Arial" w:hAnsi="Arial" w:cs="Arial"/>
         </w:rPr>
         <w:tab/>
-      </w:r>
-      <w:r>
-        <w:rPr>
-          <w:rFonts w:ascii="Arial" w:hAnsi="Arial" w:cs="Arial"/>
-        </w:rPr>
-        <w:tab/>
-      </w:r>
-      <w:r>
-        <w:rPr>
-          <w:rFonts w:ascii="Arial" w:hAnsi="Arial" w:cs="Arial"/>
-        </w:rPr>
-        <w:t xml:space="preserve">income#1 </w:t>
-      </w:r>
-      <w:r>
-        <w:rPr>
-          <w:rFonts w:ascii="Arial" w:hAnsi="Arial" w:cs="Arial"/>
-        </w:rPr>
-        <w:t xml:space="preserve">- </w:t>
-      </w:r>
-      <w:r>
-        <w:rPr>
-          <w:rFonts w:ascii="Arial" w:hAnsi="Arial" w:cs="Arial"/>
-          <w:b/>
-          <w:bCs/>
-        </w:rPr>
-        <w:t>Incorrect</w:t>
-      </w:r>
-      <w:r>
-        <w:rPr>
-          <w:rFonts w:ascii="Arial" w:hAnsi="Arial" w:cs="Arial"/>
-        </w:rPr>
-        <w:t xml:space="preserve"> </w:t>
-      </w:r>
-      <w:r>
-        <w:rPr>
-          <w:rFonts w:ascii="Arial" w:hAnsi="Arial" w:cs="Arial"/>
-        </w:rPr>
-        <w:t>(has special character)</w:t>
-      </w:r>
-    </w:p>
-    <w:p>
-      <w:pPr>
-        <w:spacing w:line="240" w:lineRule="auto"/>
-        <w:ind w:firstLine="720"/>
-        <w:rPr>
-          <w:rFonts w:ascii="Arial" w:hAnsi="Arial" w:cs="Arial"/>
-        </w:rPr>
-      </w:pPr>
-      <w:r>
-        <w:rPr>
-          <w:rFonts w:ascii="Arial" w:hAnsi="Arial" w:cs="Arial"/>
-        </w:rPr>
-        <w:t>Tom's</w:t>
-      </w:r>
-      <w:r>
-        <w:rPr>
-          <w:rFonts w:ascii="Arial" w:hAnsi="Arial" w:cs="Arial"/>
-        </w:rPr>
-        <w:t xml:space="preserve"> – </w:t>
-      </w:r>
-      <w:r>
-        <w:rPr>
-          <w:rFonts w:ascii="Arial" w:hAnsi="Arial" w:cs="Arial"/>
-          <w:b/>
-          <w:bCs/>
-        </w:rPr>
-        <w:t>Incorrect</w:t>
-      </w:r>
-      <w:r>
-        <w:rPr>
-          <w:rFonts w:ascii="Arial" w:hAnsi="Arial" w:cs="Arial"/>
-        </w:rPr>
-        <w:t xml:space="preserve"> </w:t>
-      </w:r>
-      <w:r>
-        <w:rPr>
-          <w:rFonts w:ascii="Arial" w:hAnsi="Arial" w:cs="Arial"/>
-        </w:rPr>
-        <w:t>(has special character)</w:t>
-      </w:r>
-      <w:r>
-        <w:rPr>
-          <w:rFonts w:ascii="Arial" w:hAnsi="Arial" w:cs="Arial"/>
-        </w:rPr>
-        <w:tab/>
-      </w:r>
-      <w:r>
-        <w:rPr>
-          <w:rFonts w:ascii="Arial" w:hAnsi="Arial" w:cs="Arial"/>
-        </w:rPr>
         <w:t>item</w:t>
       </w:r>
       <w:r>
@@ -1123,15 +1055,7 @@
           <w:b/>
           <w:bCs/>
         </w:rPr>
-        <w:t>Va</w:t>
-      </w:r>
-      <w:r>
-        <w:rPr>
-          <w:rFonts w:ascii="Arial" w:hAnsi="Arial" w:cs="Arial"/>
-          <w:b/>
-          <w:bCs/>
-        </w:rPr>
-        <w:t>lue of p = 20</w:t>
+        <w:t>Value of p = 20</w:t>
       </w:r>
     </w:p>
     <w:p>
@@ -1146,21 +1070,7 @@
         <w:rPr>
           <w:rFonts w:ascii="Courier New" w:hAnsi="Courier New" w:cs="Courier New"/>
         </w:rPr>
-        <w:t>#include &lt;</w:t>
-      </w:r>
-      <w:proofErr w:type="spellStart"/>
-      <w:r>
-        <w:rPr>
-          <w:rFonts w:ascii="Courier New" w:hAnsi="Courier New" w:cs="Courier New"/>
-        </w:rPr>
-        <w:t>stdio.h</w:t>
-      </w:r>
-      <w:proofErr w:type="spellEnd"/>
-      <w:r>
-        <w:rPr>
-          <w:rFonts w:ascii="Courier New" w:hAnsi="Courier New" w:cs="Courier New"/>
-        </w:rPr>
-        <w:t>&gt;</w:t>
+        <w:t>#include &lt;stdio.h&gt;</w:t>
       </w:r>
     </w:p>
     <w:p>
@@ -1205,16 +1115,8 @@
         <w:rPr>
           <w:rFonts w:ascii="Courier New" w:hAnsi="Courier New" w:cs="Courier New"/>
         </w:rPr>
-        <w:t xml:space="preserve"> int p, </w:t>
-      </w:r>
-      <w:proofErr w:type="gramStart"/>
-      <w:r>
-        <w:rPr>
-          <w:rFonts w:ascii="Courier New" w:hAnsi="Courier New" w:cs="Courier New"/>
-        </w:rPr>
-        <w:t>l;</w:t>
-      </w:r>
-      <w:proofErr w:type="gramEnd"/>
+        <w:t xml:space="preserve"> int p, l;</w:t>
+      </w:r>
     </w:p>
     <w:p>
       <w:pPr>
@@ -1228,16 +1130,8 @@
         <w:rPr>
           <w:rFonts w:ascii="Courier New" w:hAnsi="Courier New" w:cs="Courier New"/>
         </w:rPr>
-        <w:t xml:space="preserve"> p = </w:t>
-      </w:r>
-      <w:proofErr w:type="gramStart"/>
-      <w:r>
-        <w:rPr>
-          <w:rFonts w:ascii="Courier New" w:hAnsi="Courier New" w:cs="Courier New"/>
-        </w:rPr>
-        <w:t>0;</w:t>
-      </w:r>
-      <w:proofErr w:type="gramEnd"/>
+        <w:t xml:space="preserve"> p = 0;</w:t>
+      </w:r>
     </w:p>
     <w:p>
       <w:pPr>
@@ -1251,16 +1145,8 @@
         <w:rPr>
           <w:rFonts w:ascii="Courier New" w:hAnsi="Courier New" w:cs="Courier New"/>
         </w:rPr>
-        <w:t xml:space="preserve"> l = </w:t>
-      </w:r>
-      <w:proofErr w:type="gramStart"/>
-      <w:r>
-        <w:rPr>
-          <w:rFonts w:ascii="Courier New" w:hAnsi="Courier New" w:cs="Courier New"/>
-        </w:rPr>
-        <w:t>5;</w:t>
-      </w:r>
-      <w:proofErr w:type="gramEnd"/>
+        <w:t xml:space="preserve"> l = 5;</w:t>
+      </w:r>
     </w:p>
     <w:p>
       <w:pPr>
@@ -1274,16 +1160,8 @@
         <w:rPr>
           <w:rFonts w:ascii="Courier New" w:hAnsi="Courier New" w:cs="Courier New"/>
         </w:rPr>
-        <w:t xml:space="preserve"> p = 4 * </w:t>
-      </w:r>
-      <w:proofErr w:type="gramStart"/>
-      <w:r>
-        <w:rPr>
-          <w:rFonts w:ascii="Courier New" w:hAnsi="Courier New" w:cs="Courier New"/>
-        </w:rPr>
-        <w:t>l;</w:t>
-      </w:r>
-      <w:proofErr w:type="gramEnd"/>
+        <w:t xml:space="preserve"> p = 4 * l;</w:t>
+      </w:r>
     </w:p>
     <w:p>
       <w:pPr>
@@ -1297,16 +1175,8 @@
         <w:rPr>
           <w:rFonts w:ascii="Courier New" w:hAnsi="Courier New" w:cs="Courier New"/>
         </w:rPr>
-        <w:t xml:space="preserve"> l+</w:t>
-      </w:r>
-      <w:proofErr w:type="gramStart"/>
-      <w:r>
-        <w:rPr>
-          <w:rFonts w:ascii="Courier New" w:hAnsi="Courier New" w:cs="Courier New"/>
-        </w:rPr>
-        <w:t>+;</w:t>
-      </w:r>
-      <w:proofErr w:type="gramEnd"/>
+        <w:t xml:space="preserve"> l++;</w:t>
+      </w:r>
     </w:p>
     <w:p>
       <w:pPr>
@@ -1320,29 +1190,7 @@
         <w:rPr>
           <w:rFonts w:ascii="Courier New" w:hAnsi="Courier New" w:cs="Courier New"/>
         </w:rPr>
-        <w:t xml:space="preserve"> </w:t>
-      </w:r>
-      <w:proofErr w:type="spellStart"/>
-      <w:proofErr w:type="gramStart"/>
-      <w:r>
-        <w:rPr>
-          <w:rFonts w:ascii="Courier New" w:hAnsi="Courier New" w:cs="Courier New"/>
-        </w:rPr>
-        <w:t>printf</w:t>
-      </w:r>
-      <w:proofErr w:type="spellEnd"/>
-      <w:r>
-        <w:rPr>
-          <w:rFonts w:ascii="Courier New" w:hAnsi="Courier New" w:cs="Courier New"/>
-        </w:rPr>
-        <w:t>(</w:t>
-      </w:r>
-      <w:proofErr w:type="gramEnd"/>
-      <w:r>
-        <w:rPr>
-          <w:rFonts w:ascii="Courier New" w:hAnsi="Courier New" w:cs="Courier New"/>
-        </w:rPr>
-        <w:t>“Value of p = %d\n”, p);</w:t>
+        <w:t xml:space="preserve"> printf(“Value of p = %d\n”, p);</w:t>
       </w:r>
     </w:p>
     <w:p>
@@ -1358,16 +1206,8 @@
           <w:rFonts w:ascii="Courier New" w:hAnsi="Courier New" w:cs="Courier New"/>
         </w:rPr>
         <w:lastRenderedPageBreak/>
-        <w:t xml:space="preserve"> return (0</w:t>
-      </w:r>
-      <w:proofErr w:type="gramStart"/>
-      <w:r>
-        <w:rPr>
-          <w:rFonts w:ascii="Courier New" w:hAnsi="Courier New" w:cs="Courier New"/>
-        </w:rPr>
-        <w:t>);</w:t>
-      </w:r>
-      <w:proofErr w:type="gramEnd"/>
+        <w:t xml:space="preserve"> return (0);</w:t>
+      </w:r>
     </w:p>
     <w:p>
       <w:pPr>
@@ -1441,21 +1281,7 @@
         <w:rPr>
           <w:rFonts w:ascii="Courier New" w:hAnsi="Courier New" w:cs="Courier New"/>
         </w:rPr>
-        <w:t>#include &lt;</w:t>
-      </w:r>
-      <w:proofErr w:type="spellStart"/>
-      <w:r>
-        <w:rPr>
-          <w:rFonts w:ascii="Courier New" w:hAnsi="Courier New" w:cs="Courier New"/>
-        </w:rPr>
-        <w:t>stdio.h</w:t>
-      </w:r>
-      <w:proofErr w:type="spellEnd"/>
-      <w:r>
-        <w:rPr>
-          <w:rFonts w:ascii="Courier New" w:hAnsi="Courier New" w:cs="Courier New"/>
-        </w:rPr>
-        <w:t xml:space="preserve">&gt; </w:t>
+        <w:t xml:space="preserve">#include &lt;stdio.h&gt; </w:t>
       </w:r>
     </w:p>
     <w:p>
@@ -1470,21 +1296,7 @@
         <w:rPr>
           <w:rFonts w:ascii="Courier New" w:hAnsi="Courier New" w:cs="Courier New"/>
         </w:rPr>
-        <w:t>#</w:t>
-      </w:r>
-      <w:proofErr w:type="gramStart"/>
-      <w:r>
-        <w:rPr>
-          <w:rFonts w:ascii="Courier New" w:hAnsi="Courier New" w:cs="Courier New"/>
-        </w:rPr>
-        <w:t>define</w:t>
-      </w:r>
-      <w:proofErr w:type="gramEnd"/>
-      <w:r>
-        <w:rPr>
-          <w:rFonts w:ascii="Courier New" w:hAnsi="Courier New" w:cs="Courier New"/>
-        </w:rPr>
-        <w:t xml:space="preserve"> PI 3.14159 </w:t>
+        <w:t xml:space="preserve">#define PI 3.14159 </w:t>
       </w:r>
     </w:p>
     <w:p>
@@ -1544,21 +1356,7 @@
         <w:rPr>
           <w:rFonts w:ascii="Courier New" w:hAnsi="Courier New" w:cs="Courier New"/>
         </w:rPr>
-        <w:t xml:space="preserve"> double c, </w:t>
-      </w:r>
-      <w:proofErr w:type="gramStart"/>
-      <w:r>
-        <w:rPr>
-          <w:rFonts w:ascii="Courier New" w:hAnsi="Courier New" w:cs="Courier New"/>
-        </w:rPr>
-        <w:t>r;</w:t>
-      </w:r>
-      <w:proofErr w:type="gramEnd"/>
-      <w:r>
-        <w:rPr>
-          <w:rFonts w:ascii="Courier New" w:hAnsi="Courier New" w:cs="Courier New"/>
-        </w:rPr>
-        <w:t xml:space="preserve"> </w:t>
+        <w:t xml:space="preserve"> double c, r; </w:t>
       </w:r>
     </w:p>
     <w:p>
@@ -1573,43 +1371,7 @@
         <w:rPr>
           <w:rFonts w:ascii="Courier New" w:hAnsi="Courier New" w:cs="Courier New"/>
         </w:rPr>
-        <w:t xml:space="preserve"> </w:t>
-      </w:r>
-      <w:proofErr w:type="spellStart"/>
-      <w:proofErr w:type="gramStart"/>
-      <w:r>
-        <w:rPr>
-          <w:rFonts w:ascii="Courier New" w:hAnsi="Courier New" w:cs="Courier New"/>
-        </w:rPr>
-        <w:t>scanf</w:t>
-      </w:r>
-      <w:proofErr w:type="spellEnd"/>
-      <w:r>
-        <w:rPr>
-          <w:rFonts w:ascii="Courier New" w:hAnsi="Courier New" w:cs="Courier New"/>
-        </w:rPr>
-        <w:t>(</w:t>
-      </w:r>
-      <w:proofErr w:type="gramEnd"/>
-      <w:r>
-        <w:rPr>
-          <w:rFonts w:ascii="Courier New" w:hAnsi="Courier New" w:cs="Courier New"/>
-        </w:rPr>
-        <w:t>"%</w:t>
-      </w:r>
-      <w:proofErr w:type="spellStart"/>
-      <w:r>
-        <w:rPr>
-          <w:rFonts w:ascii="Courier New" w:hAnsi="Courier New" w:cs="Courier New"/>
-        </w:rPr>
-        <w:t>lf%lf</w:t>
-      </w:r>
-      <w:proofErr w:type="spellEnd"/>
-      <w:r>
-        <w:rPr>
-          <w:rFonts w:ascii="Courier New" w:hAnsi="Courier New" w:cs="Courier New"/>
-        </w:rPr>
-        <w:t xml:space="preserve">", c, r); </w:t>
+        <w:t xml:space="preserve"> scanf("%lf%lf", c, r); </w:t>
       </w:r>
     </w:p>
     <w:p>
@@ -1624,21 +1386,7 @@
         <w:rPr>
           <w:rFonts w:ascii="Courier New" w:hAnsi="Courier New" w:cs="Courier New"/>
         </w:rPr>
-        <w:t xml:space="preserve"> PI = c / (2 * r</w:t>
-      </w:r>
-      <w:proofErr w:type="gramStart"/>
-      <w:r>
-        <w:rPr>
-          <w:rFonts w:ascii="Courier New" w:hAnsi="Courier New" w:cs="Courier New"/>
-        </w:rPr>
-        <w:t>);</w:t>
-      </w:r>
-      <w:proofErr w:type="gramEnd"/>
-      <w:r>
-        <w:rPr>
-          <w:rFonts w:ascii="Courier New" w:hAnsi="Courier New" w:cs="Courier New"/>
-        </w:rPr>
-        <w:t xml:space="preserve"> </w:t>
+        <w:t xml:space="preserve"> PI = c / (2 * r); </w:t>
       </w:r>
     </w:p>
     <w:p>
@@ -1703,19 +1451,7 @@
         <w:rPr>
           <w:rFonts w:ascii="Arial" w:hAnsi="Arial" w:cs="Arial"/>
         </w:rPr>
-        <w:t>In the lin</w:t>
-      </w:r>
-      <w:r>
-        <w:rPr>
-          <w:rFonts w:ascii="Arial" w:hAnsi="Arial" w:cs="Arial"/>
-        </w:rPr>
-        <w:t>e</w:t>
-      </w:r>
-      <w:r>
-        <w:rPr>
-          <w:rFonts w:ascii="Arial" w:hAnsi="Arial" w:cs="Arial"/>
-        </w:rPr>
-        <w:t>,</w:t>
+        <w:t>In the line,</w:t>
       </w:r>
       <w:r>
         <w:rPr>
@@ -1798,52 +1534,32 @@
         <w:rPr>
           <w:rFonts w:ascii="Arial" w:hAnsi="Arial" w:cs="Arial"/>
         </w:rPr>
-        <w:t xml:space="preserve">We </w:t>
-      </w:r>
-      <w:r>
-        <w:rPr>
-          <w:rFonts w:ascii="Arial" w:hAnsi="Arial" w:cs="Arial"/>
-        </w:rPr>
-        <w:t>didn’t</w:t>
-      </w:r>
-      <w:r>
-        <w:rPr>
-          <w:rFonts w:ascii="Arial" w:hAnsi="Arial" w:cs="Arial"/>
-        </w:rPr>
-        <w:t xml:space="preserve"> send the user a prompt to type in the input for variables c and r</w:t>
-      </w:r>
-    </w:p>
-    <w:p>
-      <w:pPr>
-        <w:pStyle w:val="ListParagraph"/>
-        <w:spacing w:line="240" w:lineRule="auto"/>
-        <w:ind w:left="1440"/>
-        <w:rPr>
-          <w:rFonts w:ascii="Arial" w:hAnsi="Arial" w:cs="Arial"/>
-        </w:rPr>
-      </w:pPr>
-      <w:r>
-        <w:rPr>
-          <w:rFonts w:ascii="Arial" w:hAnsi="Arial" w:cs="Arial"/>
-        </w:rPr>
-        <w:t xml:space="preserve">This would affect user experience because the </w:t>
-      </w:r>
-      <w:r>
-        <w:rPr>
-          <w:rFonts w:ascii="Arial" w:hAnsi="Arial" w:cs="Arial"/>
-        </w:rPr>
-        <w:t>user only sees a blinking cursor with no instructions on what to do next.</w:t>
-      </w:r>
-    </w:p>
-    <w:p>
-      <w:pPr>
-        <w:pStyle w:val="ListParagraph"/>
-        <w:spacing w:line="240" w:lineRule="auto"/>
-        <w:ind w:left="1440"/>
-        <w:rPr>
-          <w:rFonts w:ascii="Arial" w:hAnsi="Arial" w:cs="Arial"/>
-        </w:rPr>
-      </w:pPr>
+        <w:t>T</w:t>
+      </w:r>
+      <w:r>
+        <w:rPr>
+          <w:rFonts w:ascii="Arial" w:hAnsi="Arial" w:cs="Arial"/>
+        </w:rPr>
+        <w:t>here is no space between %lf%lf, as in, %</w:t>
+      </w:r>
+      <w:r>
+        <w:rPr>
+          <w:rFonts w:ascii="Courier New" w:hAnsi="Courier New" w:cs="Courier New"/>
+        </w:rPr>
+        <w:t>lf</w:t>
+      </w:r>
+      <w:r>
+        <w:rPr>
+          <w:rFonts w:ascii="Courier New" w:hAnsi="Courier New" w:cs="Courier New"/>
+        </w:rPr>
+        <w:t xml:space="preserve"> </w:t>
+      </w:r>
+      <w:r>
+        <w:rPr>
+          <w:rFonts w:ascii="Courier New" w:hAnsi="Courier New" w:cs="Courier New"/>
+        </w:rPr>
+        <w:t>%lf</w:t>
+      </w:r>
     </w:p>
     <w:p>
       <w:pPr>
@@ -1861,22 +1577,136 @@
         <w:rPr>
           <w:rFonts w:ascii="Arial" w:hAnsi="Arial" w:cs="Arial"/>
         </w:rPr>
+        <w:t>T</w:t>
+      </w:r>
+      <w:r>
+        <w:rPr>
+          <w:rFonts w:ascii="Arial" w:hAnsi="Arial" w:cs="Arial"/>
+        </w:rPr>
+        <w:t>he inputs are not saved into the addresses of variables c and r because thers’s no &amp;</w:t>
+      </w:r>
+    </w:p>
+    <w:p>
+      <w:pPr>
+        <w:pStyle w:val="ListParagraph"/>
+        <w:spacing w:line="240" w:lineRule="auto"/>
+        <w:ind w:left="1440"/>
+        <w:rPr>
+          <w:rFonts w:ascii="Arial" w:hAnsi="Arial" w:cs="Arial"/>
+        </w:rPr>
+      </w:pPr>
+      <w:r>
+        <w:rPr>
+          <w:rFonts w:ascii="Arial" w:hAnsi="Arial" w:cs="Arial"/>
+        </w:rPr>
+        <w:t>As in &amp;</w:t>
+      </w:r>
+      <w:r>
+        <w:rPr>
+          <w:rFonts w:ascii="Courier New" w:hAnsi="Courier New" w:cs="Courier New"/>
+        </w:rPr>
+        <w:t xml:space="preserve">c, </w:t>
+      </w:r>
+      <w:r>
+        <w:rPr>
+          <w:rFonts w:ascii="Courier New" w:hAnsi="Courier New" w:cs="Courier New"/>
+        </w:rPr>
+        <w:t>&amp;</w:t>
+      </w:r>
+      <w:r>
+        <w:rPr>
+          <w:rFonts w:ascii="Courier New" w:hAnsi="Courier New" w:cs="Courier New"/>
+        </w:rPr>
+        <w:t>r</w:t>
+      </w:r>
+    </w:p>
+    <w:p>
+      <w:pPr>
+        <w:pStyle w:val="ListParagraph"/>
+        <w:numPr>
+          <w:ilvl w:val="1"/>
+          <w:numId w:val="1"/>
+        </w:numPr>
+        <w:spacing w:line="240" w:lineRule="auto"/>
+        <w:rPr>
+          <w:rFonts w:ascii="Arial" w:hAnsi="Arial" w:cs="Arial"/>
+        </w:rPr>
+      </w:pPr>
+      <w:r>
+        <w:rPr>
+          <w:rFonts w:ascii="Arial" w:hAnsi="Arial" w:cs="Arial"/>
+        </w:rPr>
+        <w:t xml:space="preserve">We </w:t>
+      </w:r>
+      <w:r>
+        <w:rPr>
+          <w:rFonts w:ascii="Arial" w:hAnsi="Arial" w:cs="Arial"/>
+        </w:rPr>
+        <w:t>didn’t</w:t>
+      </w:r>
+      <w:r>
+        <w:rPr>
+          <w:rFonts w:ascii="Arial" w:hAnsi="Arial" w:cs="Arial"/>
+        </w:rPr>
+        <w:t xml:space="preserve"> send the user a prompt to type in the input for variables c and r</w:t>
+      </w:r>
+    </w:p>
+    <w:p>
+      <w:pPr>
+        <w:pStyle w:val="ListParagraph"/>
+        <w:spacing w:line="240" w:lineRule="auto"/>
+        <w:ind w:left="1440"/>
+        <w:rPr>
+          <w:rFonts w:ascii="Arial" w:hAnsi="Arial" w:cs="Arial"/>
+        </w:rPr>
+      </w:pPr>
+      <w:r>
+        <w:rPr>
+          <w:rFonts w:ascii="Arial" w:hAnsi="Arial" w:cs="Arial"/>
+        </w:rPr>
+        <w:t xml:space="preserve">This would affect user experience because the </w:t>
+      </w:r>
+      <w:r>
+        <w:rPr>
+          <w:rFonts w:ascii="Arial" w:hAnsi="Arial" w:cs="Arial"/>
+        </w:rPr>
+        <w:t>user only sees a blinking cursor with no instructions on what to do next.</w:t>
+      </w:r>
+    </w:p>
+    <w:p>
+      <w:pPr>
+        <w:pStyle w:val="ListParagraph"/>
+        <w:spacing w:line="240" w:lineRule="auto"/>
+        <w:ind w:left="1440"/>
+        <w:rPr>
+          <w:rFonts w:ascii="Arial" w:hAnsi="Arial" w:cs="Arial"/>
+        </w:rPr>
+      </w:pPr>
+    </w:p>
+    <w:p>
+      <w:pPr>
+        <w:pStyle w:val="ListParagraph"/>
+        <w:numPr>
+          <w:ilvl w:val="1"/>
+          <w:numId w:val="1"/>
+        </w:numPr>
+        <w:spacing w:line="240" w:lineRule="auto"/>
+        <w:rPr>
+          <w:rFonts w:ascii="Arial" w:hAnsi="Arial" w:cs="Arial"/>
+        </w:rPr>
+      </w:pPr>
+      <w:r>
+        <w:rPr>
+          <w:rFonts w:ascii="Arial" w:hAnsi="Arial" w:cs="Arial"/>
+        </w:rPr>
         <w:t xml:space="preserve">Even though a part of C++, we didn’t add </w:t>
       </w:r>
       <w:r>
         <w:rPr>
           <w:rFonts w:ascii="Arial" w:hAnsi="Arial" w:cs="Arial"/>
         </w:rPr>
-        <w:t>return (0</w:t>
-      </w:r>
-      <w:proofErr w:type="gramStart"/>
-      <w:r>
-        <w:rPr>
-          <w:rFonts w:ascii="Arial" w:hAnsi="Arial" w:cs="Arial"/>
-        </w:rPr>
-        <w:t>);</w:t>
-      </w:r>
-      <w:proofErr w:type="gramEnd"/>
+        <w:t>return (0);</w:t>
+      </w:r>
     </w:p>
     <w:p>
       <w:pPr>
@@ -2011,14 +1841,12 @@
         </w:rPr>
         <w:tab/>
       </w:r>
-      <w:proofErr w:type="spellStart"/>
       <w:r>
         <w:rPr>
           <w:rFonts w:ascii="Arial" w:hAnsi="Arial" w:cs="Arial"/>
         </w:rPr>
         <w:t>Sphere_Size</w:t>
       </w:r>
-      <w:proofErr w:type="spellEnd"/>
     </w:p>
     <w:p>
       <w:pPr>
@@ -2038,23 +1866,13 @@
         </w:rPr>
         <w:t xml:space="preserve">g, </w:t>
       </w:r>
-      <w:proofErr w:type="gramStart"/>
-      <w:r>
-        <w:rPr>
-          <w:rFonts w:ascii="Arial" w:hAnsi="Arial" w:cs="Arial"/>
-          <w:b/>
-          <w:bCs/>
-        </w:rPr>
-        <w:t>gravity</w:t>
-      </w:r>
-      <w:proofErr w:type="gramEnd"/>
-      <w:r>
-        <w:rPr>
-          <w:rFonts w:ascii="Arial" w:hAnsi="Arial" w:cs="Arial"/>
-          <w:b/>
-          <w:bCs/>
-        </w:rPr>
-        <w:t xml:space="preserve"> and MAX_SPEED are good choices </w:t>
+      <w:r>
+        <w:rPr>
+          <w:rFonts w:ascii="Arial" w:hAnsi="Arial" w:cs="Arial"/>
+          <w:b/>
+          <w:bCs/>
+        </w:rPr>
+        <w:t xml:space="preserve">gravity and MAX_SPEED are good choices </w:t>
       </w:r>
     </w:p>
     <w:p>
@@ -2102,102 +1920,66 @@
         <w:rPr>
           <w:rFonts w:ascii="Arial" w:hAnsi="Arial" w:cs="Arial"/>
         </w:rPr>
-        <w:t xml:space="preserve">variable </w:t>
-      </w:r>
-      <w:proofErr w:type="spellStart"/>
-      <w:r>
-        <w:rPr>
-          <w:rFonts w:ascii="Arial" w:hAnsi="Arial" w:cs="Arial"/>
+        <w:t>variable avg_citrus_pH.</w:t>
+      </w:r>
+    </w:p>
+    <w:p>
+      <w:pPr>
+        <w:spacing w:line="240" w:lineRule="auto"/>
+        <w:ind w:firstLine="720"/>
+        <w:rPr>
+          <w:rFonts w:ascii="Arial" w:hAnsi="Arial" w:cs="Arial"/>
+        </w:rPr>
+      </w:pPr>
+      <w:r>
+        <w:rPr>
+          <w:rFonts w:ascii="Arial" w:hAnsi="Arial" w:cs="Arial"/>
+        </w:rPr>
+        <w:t>Provide a statement to display this information in a readable way.</w:t>
+      </w:r>
+    </w:p>
+    <w:p>
+      <w:pPr>
+        <w:spacing w:line="240" w:lineRule="auto"/>
+        <w:ind w:left="720" w:firstLine="720"/>
+        <w:rPr>
+          <w:rFonts w:ascii="Courier New" w:hAnsi="Courier New" w:cs="Courier New"/>
+          <w:b/>
+          <w:bCs/>
+        </w:rPr>
+      </w:pPr>
+      <w:r>
+        <w:rPr>
+          <w:rFonts w:ascii="Courier New" w:hAnsi="Courier New" w:cs="Courier New"/>
+          <w:b/>
+          <w:bCs/>
+        </w:rPr>
+        <w:t>printf(“</w:t>
+      </w:r>
+      <w:r>
+        <w:rPr>
+          <w:rFonts w:ascii="Courier New" w:hAnsi="Courier New" w:cs="Courier New"/>
+          <w:b/>
+          <w:bCs/>
+        </w:rPr>
+        <w:t>Average pH of citrus fruits</w:t>
+      </w:r>
+      <w:r>
+        <w:rPr>
+          <w:rFonts w:ascii="Courier New" w:hAnsi="Courier New" w:cs="Courier New"/>
+          <w:b/>
+          <w:bCs/>
+        </w:rPr>
+        <w:t xml:space="preserve"> = %d\n”, </w:t>
+      </w:r>
+      <w:r>
+        <w:rPr>
+          <w:rFonts w:ascii="Courier New" w:hAnsi="Courier New" w:cs="Courier New"/>
+          <w:b/>
+          <w:bCs/>
         </w:rPr>
         <w:t>avg_citrus_pH</w:t>
       </w:r>
-      <w:proofErr w:type="spellEnd"/>
-      <w:r>
-        <w:rPr>
-          <w:rFonts w:ascii="Arial" w:hAnsi="Arial" w:cs="Arial"/>
-        </w:rPr>
-        <w:t>.</w:t>
-      </w:r>
-    </w:p>
-    <w:p>
-      <w:pPr>
-        <w:spacing w:line="240" w:lineRule="auto"/>
-        <w:ind w:firstLine="720"/>
-        <w:rPr>
-          <w:rFonts w:ascii="Arial" w:hAnsi="Arial" w:cs="Arial"/>
-        </w:rPr>
-      </w:pPr>
-      <w:r>
-        <w:rPr>
-          <w:rFonts w:ascii="Arial" w:hAnsi="Arial" w:cs="Arial"/>
-        </w:rPr>
-        <w:t>Provide a statement to display this information in a readable way.</w:t>
-      </w:r>
-    </w:p>
-    <w:p>
-      <w:pPr>
-        <w:spacing w:line="240" w:lineRule="auto"/>
-        <w:ind w:left="720" w:firstLine="720"/>
-        <w:rPr>
-          <w:rFonts w:ascii="Courier New" w:hAnsi="Courier New" w:cs="Courier New"/>
-          <w:b/>
-          <w:bCs/>
-        </w:rPr>
-      </w:pPr>
-      <w:proofErr w:type="spellStart"/>
-      <w:proofErr w:type="gramStart"/>
-      <w:r>
-        <w:rPr>
-          <w:rFonts w:ascii="Courier New" w:hAnsi="Courier New" w:cs="Courier New"/>
-          <w:b/>
-          <w:bCs/>
-        </w:rPr>
-        <w:t>printf</w:t>
-      </w:r>
-      <w:proofErr w:type="spellEnd"/>
-      <w:r>
-        <w:rPr>
-          <w:rFonts w:ascii="Courier New" w:hAnsi="Courier New" w:cs="Courier New"/>
-          <w:b/>
-          <w:bCs/>
-        </w:rPr>
-        <w:t>(</w:t>
-      </w:r>
-      <w:proofErr w:type="gramEnd"/>
-      <w:r>
-        <w:rPr>
-          <w:rFonts w:ascii="Courier New" w:hAnsi="Courier New" w:cs="Courier New"/>
-          <w:b/>
-          <w:bCs/>
-        </w:rPr>
-        <w:t>“</w:t>
-      </w:r>
-      <w:r>
-        <w:rPr>
-          <w:rFonts w:ascii="Courier New" w:hAnsi="Courier New" w:cs="Courier New"/>
-          <w:b/>
-          <w:bCs/>
-        </w:rPr>
-        <w:t>Average pH of citrus fruits</w:t>
-      </w:r>
-      <w:r>
-        <w:rPr>
-          <w:rFonts w:ascii="Courier New" w:hAnsi="Courier New" w:cs="Courier New"/>
-          <w:b/>
-          <w:bCs/>
-        </w:rPr>
-        <w:t xml:space="preserve"> = %d\n”, </w:t>
-      </w:r>
-      <w:proofErr w:type="spellStart"/>
-      <w:r>
-        <w:rPr>
-          <w:rFonts w:ascii="Courier New" w:hAnsi="Courier New" w:cs="Courier New"/>
-          <w:b/>
-          <w:bCs/>
-        </w:rPr>
-        <w:t>avg_citrus_pH</w:t>
-      </w:r>
-      <w:proofErr w:type="spellEnd"/>
       <w:r>
         <w:rPr>
           <w:rFonts w:ascii="Courier New" w:hAnsi="Courier New" w:cs="Courier New"/>
@@ -2281,6 +2063,7 @@
           <w:b/>
           <w:bCs/>
         </w:rPr>
+        <w:lastRenderedPageBreak/>
         <w:t>char</w:t>
       </w:r>
     </w:p>
@@ -2339,35 +2122,20 @@
         <w:rPr>
           <w:rFonts w:ascii="Arial" w:hAnsi="Arial" w:cs="Arial"/>
         </w:rPr>
-        <w:lastRenderedPageBreak/>
         <w:tab/>
       </w:r>
     </w:p>
     <w:p>
       <w:pPr>
-        <w:rPr>
-          <w:rFonts w:ascii="Arial" w:hAnsi="Arial" w:cs="Arial"/>
-        </w:rPr>
-      </w:pPr>
-      <w:r>
-        <w:rPr>
-          <w:rFonts w:ascii="Arial" w:hAnsi="Arial" w:cs="Arial"/>
-        </w:rPr>
-        <w:br w:type="page"/>
-      </w:r>
-    </w:p>
-    <w:p>
-      <w:pPr>
-        <w:spacing w:line="240" w:lineRule="auto"/>
-        <w:rPr>
-          <w:rFonts w:ascii="Arial" w:hAnsi="Arial" w:cs="Arial"/>
-        </w:rPr>
-      </w:pPr>
-      <w:r>
-        <w:rPr>
-          <w:rFonts w:ascii="Arial" w:hAnsi="Arial" w:cs="Arial"/>
-        </w:rPr>
-        <w:lastRenderedPageBreak/>
+        <w:spacing w:line="240" w:lineRule="auto"/>
+        <w:rPr>
+          <w:rFonts w:ascii="Arial" w:hAnsi="Arial" w:cs="Arial"/>
+        </w:rPr>
+      </w:pPr>
+      <w:r>
+        <w:rPr>
+          <w:rFonts w:ascii="Arial" w:hAnsi="Arial" w:cs="Arial"/>
+        </w:rPr>
         <w:t>9.</w:t>
       </w:r>
       <w:r>
@@ -2464,21 +2232,7 @@
         <w:rPr>
           <w:rFonts w:ascii="Courier New" w:hAnsi="Courier New" w:cs="Courier New"/>
         </w:rPr>
-        <w:t>#include &lt;</w:t>
-      </w:r>
-      <w:proofErr w:type="spellStart"/>
-      <w:r>
-        <w:rPr>
-          <w:rFonts w:ascii="Courier New" w:hAnsi="Courier New" w:cs="Courier New"/>
-        </w:rPr>
-        <w:t>stdio.h</w:t>
-      </w:r>
-      <w:proofErr w:type="spellEnd"/>
-      <w:r>
-        <w:rPr>
-          <w:rFonts w:ascii="Courier New" w:hAnsi="Courier New" w:cs="Courier New"/>
-        </w:rPr>
-        <w:t>&gt;</w:t>
+        <w:t>#include &lt;stdio.h&gt;</w:t>
       </w:r>
     </w:p>
     <w:p>
@@ -2536,58 +2290,8 @@
         <w:rPr>
           <w:rFonts w:ascii="Courier New" w:hAnsi="Courier New" w:cs="Courier New"/>
         </w:rPr>
-        <w:t xml:space="preserve">    float </w:t>
-      </w:r>
-      <w:proofErr w:type="spellStart"/>
-      <w:r>
-        <w:rPr>
-          <w:rFonts w:ascii="Courier New" w:hAnsi="Courier New" w:cs="Courier New"/>
-        </w:rPr>
-        <w:t>r_breadth</w:t>
-      </w:r>
-      <w:proofErr w:type="spellEnd"/>
-      <w:r>
-        <w:rPr>
-          <w:rFonts w:ascii="Courier New" w:hAnsi="Courier New" w:cs="Courier New"/>
-        </w:rPr>
-        <w:t xml:space="preserve">, </w:t>
-      </w:r>
-      <w:proofErr w:type="spellStart"/>
-      <w:r>
-        <w:rPr>
-          <w:rFonts w:ascii="Courier New" w:hAnsi="Courier New" w:cs="Courier New"/>
-        </w:rPr>
-        <w:t>r_length</w:t>
-      </w:r>
-      <w:proofErr w:type="spellEnd"/>
-      <w:r>
-        <w:rPr>
-          <w:rFonts w:ascii="Courier New" w:hAnsi="Courier New" w:cs="Courier New"/>
-        </w:rPr>
-        <w:t xml:space="preserve">, </w:t>
-      </w:r>
-      <w:proofErr w:type="spellStart"/>
-      <w:r>
-        <w:rPr>
-          <w:rFonts w:ascii="Courier New" w:hAnsi="Courier New" w:cs="Courier New"/>
-        </w:rPr>
-        <w:t>r_</w:t>
-      </w:r>
-      <w:proofErr w:type="gramStart"/>
-      <w:r>
-        <w:rPr>
-          <w:rFonts w:ascii="Courier New" w:hAnsi="Courier New" w:cs="Courier New"/>
-        </w:rPr>
-        <w:t>area</w:t>
-      </w:r>
-      <w:proofErr w:type="spellEnd"/>
-      <w:r>
-        <w:rPr>
-          <w:rFonts w:ascii="Courier New" w:hAnsi="Courier New" w:cs="Courier New"/>
-        </w:rPr>
-        <w:t>;</w:t>
-      </w:r>
-      <w:proofErr w:type="gramEnd"/>
+        <w:t xml:space="preserve">    float r_breadth, r_length, r_area;</w:t>
+      </w:r>
     </w:p>
     <w:p>
       <w:pPr>
@@ -2625,29 +2329,7 @@
         <w:rPr>
           <w:rFonts w:ascii="Courier New" w:hAnsi="Courier New" w:cs="Courier New"/>
         </w:rPr>
-        <w:t xml:space="preserve">    </w:t>
-      </w:r>
-      <w:proofErr w:type="spellStart"/>
-      <w:proofErr w:type="gramStart"/>
-      <w:r>
-        <w:rPr>
-          <w:rFonts w:ascii="Courier New" w:hAnsi="Courier New" w:cs="Courier New"/>
-        </w:rPr>
-        <w:t>printf</w:t>
-      </w:r>
-      <w:proofErr w:type="spellEnd"/>
-      <w:r>
-        <w:rPr>
-          <w:rFonts w:ascii="Courier New" w:hAnsi="Courier New" w:cs="Courier New"/>
-        </w:rPr>
-        <w:t>(</w:t>
-      </w:r>
-      <w:proofErr w:type="gramEnd"/>
-      <w:r>
-        <w:rPr>
-          <w:rFonts w:ascii="Courier New" w:hAnsi="Courier New" w:cs="Courier New"/>
-        </w:rPr>
-        <w:t>"Type the length of the rectangle: \n");</w:t>
+        <w:t xml:space="preserve">    printf("Type the length of the rectangle: \n");</w:t>
       </w:r>
     </w:p>
     <w:p>
@@ -2662,43 +2344,7 @@
         <w:rPr>
           <w:rFonts w:ascii="Courier New" w:hAnsi="Courier New" w:cs="Courier New"/>
         </w:rPr>
-        <w:t xml:space="preserve">    </w:t>
-      </w:r>
-      <w:proofErr w:type="spellStart"/>
-      <w:proofErr w:type="gramStart"/>
-      <w:r>
-        <w:rPr>
-          <w:rFonts w:ascii="Courier New" w:hAnsi="Courier New" w:cs="Courier New"/>
-        </w:rPr>
-        <w:t>scanf</w:t>
-      </w:r>
-      <w:proofErr w:type="spellEnd"/>
-      <w:r>
-        <w:rPr>
-          <w:rFonts w:ascii="Courier New" w:hAnsi="Courier New" w:cs="Courier New"/>
-        </w:rPr>
-        <w:t>(</w:t>
-      </w:r>
-      <w:proofErr w:type="gramEnd"/>
-      <w:r>
-        <w:rPr>
-          <w:rFonts w:ascii="Courier New" w:hAnsi="Courier New" w:cs="Courier New"/>
-        </w:rPr>
-        <w:t>"%f", &amp;</w:t>
-      </w:r>
-      <w:proofErr w:type="spellStart"/>
-      <w:r>
-        <w:rPr>
-          <w:rFonts w:ascii="Courier New" w:hAnsi="Courier New" w:cs="Courier New"/>
-        </w:rPr>
-        <w:t>r_length</w:t>
-      </w:r>
-      <w:proofErr w:type="spellEnd"/>
-      <w:r>
-        <w:rPr>
-          <w:rFonts w:ascii="Courier New" w:hAnsi="Courier New" w:cs="Courier New"/>
-        </w:rPr>
-        <w:t>);</w:t>
+        <w:t xml:space="preserve">    scanf("%f", &amp;r_length);</w:t>
       </w:r>
     </w:p>
     <w:p>
@@ -2713,29 +2359,7 @@
         <w:rPr>
           <w:rFonts w:ascii="Courier New" w:hAnsi="Courier New" w:cs="Courier New"/>
         </w:rPr>
-        <w:t xml:space="preserve">    </w:t>
-      </w:r>
-      <w:proofErr w:type="spellStart"/>
-      <w:proofErr w:type="gramStart"/>
-      <w:r>
-        <w:rPr>
-          <w:rFonts w:ascii="Courier New" w:hAnsi="Courier New" w:cs="Courier New"/>
-        </w:rPr>
-        <w:t>printf</w:t>
-      </w:r>
-      <w:proofErr w:type="spellEnd"/>
-      <w:r>
-        <w:rPr>
-          <w:rFonts w:ascii="Courier New" w:hAnsi="Courier New" w:cs="Courier New"/>
-        </w:rPr>
-        <w:t>(</w:t>
-      </w:r>
-      <w:proofErr w:type="gramEnd"/>
-      <w:r>
-        <w:rPr>
-          <w:rFonts w:ascii="Courier New" w:hAnsi="Courier New" w:cs="Courier New"/>
-        </w:rPr>
-        <w:t>"Enter the breadth of the rectangle: \n");</w:t>
+        <w:t xml:space="preserve">    printf("Enter the breadth of the rectangle: \n");</w:t>
       </w:r>
     </w:p>
     <w:p>
@@ -2750,43 +2374,7 @@
         <w:rPr>
           <w:rFonts w:ascii="Courier New" w:hAnsi="Courier New" w:cs="Courier New"/>
         </w:rPr>
-        <w:t xml:space="preserve">    </w:t>
-      </w:r>
-      <w:proofErr w:type="spellStart"/>
-      <w:proofErr w:type="gramStart"/>
-      <w:r>
-        <w:rPr>
-          <w:rFonts w:ascii="Courier New" w:hAnsi="Courier New" w:cs="Courier New"/>
-        </w:rPr>
-        <w:t>scanf</w:t>
-      </w:r>
-      <w:proofErr w:type="spellEnd"/>
-      <w:r>
-        <w:rPr>
-          <w:rFonts w:ascii="Courier New" w:hAnsi="Courier New" w:cs="Courier New"/>
-        </w:rPr>
-        <w:t>(</w:t>
-      </w:r>
-      <w:proofErr w:type="gramEnd"/>
-      <w:r>
-        <w:rPr>
-          <w:rFonts w:ascii="Courier New" w:hAnsi="Courier New" w:cs="Courier New"/>
-        </w:rPr>
-        <w:t>"%f", &amp;</w:t>
-      </w:r>
-      <w:proofErr w:type="spellStart"/>
-      <w:r>
-        <w:rPr>
-          <w:rFonts w:ascii="Courier New" w:hAnsi="Courier New" w:cs="Courier New"/>
-        </w:rPr>
-        <w:t>r_breadth</w:t>
-      </w:r>
-      <w:proofErr w:type="spellEnd"/>
-      <w:r>
-        <w:rPr>
-          <w:rFonts w:ascii="Courier New" w:hAnsi="Courier New" w:cs="Courier New"/>
-        </w:rPr>
-        <w:t>);</w:t>
+        <w:t xml:space="preserve">    scanf("%f", &amp;r_breadth);</w:t>
       </w:r>
     </w:p>
     <w:p>
@@ -2840,58 +2428,8 @@
         <w:rPr>
           <w:rFonts w:ascii="Courier New" w:hAnsi="Courier New" w:cs="Courier New"/>
         </w:rPr>
-        <w:t xml:space="preserve">    </w:t>
-      </w:r>
-      <w:proofErr w:type="spellStart"/>
-      <w:r>
-        <w:rPr>
-          <w:rFonts w:ascii="Courier New" w:hAnsi="Courier New" w:cs="Courier New"/>
-        </w:rPr>
-        <w:t>r_area</w:t>
-      </w:r>
-      <w:proofErr w:type="spellEnd"/>
-      <w:r>
-        <w:rPr>
-          <w:rFonts w:ascii="Courier New" w:hAnsi="Courier New" w:cs="Courier New"/>
-        </w:rPr>
-        <w:t xml:space="preserve"> = </w:t>
-      </w:r>
-      <w:proofErr w:type="spellStart"/>
-      <w:r>
-        <w:rPr>
-          <w:rFonts w:ascii="Courier New" w:hAnsi="Courier New" w:cs="Courier New"/>
-        </w:rPr>
-        <w:t>r_length</w:t>
-      </w:r>
-      <w:proofErr w:type="spellEnd"/>
-      <w:r>
-        <w:rPr>
-          <w:rFonts w:ascii="Courier New" w:hAnsi="Courier New" w:cs="Courier New"/>
-        </w:rPr>
-        <w:t xml:space="preserve"> * </w:t>
-      </w:r>
-      <w:proofErr w:type="spellStart"/>
-      <w:r>
-        <w:rPr>
-          <w:rFonts w:ascii="Courier New" w:hAnsi="Courier New" w:cs="Courier New"/>
-        </w:rPr>
-        <w:t>r_</w:t>
-      </w:r>
-      <w:proofErr w:type="gramStart"/>
-      <w:r>
-        <w:rPr>
-          <w:rFonts w:ascii="Courier New" w:hAnsi="Courier New" w:cs="Courier New"/>
-        </w:rPr>
-        <w:t>breadth</w:t>
-      </w:r>
-      <w:proofErr w:type="spellEnd"/>
-      <w:r>
-        <w:rPr>
-          <w:rFonts w:ascii="Courier New" w:hAnsi="Courier New" w:cs="Courier New"/>
-        </w:rPr>
-        <w:t>;</w:t>
-      </w:r>
-      <w:proofErr w:type="gramEnd"/>
+        <w:t xml:space="preserve">    r_area = r_length * r_breadth;</w:t>
+      </w:r>
     </w:p>
     <w:p>
       <w:pPr>
@@ -2914,21 +2452,7 @@
         <w:rPr>
           <w:rFonts w:ascii="Courier New" w:hAnsi="Courier New" w:cs="Courier New"/>
         </w:rPr>
-        <w:t xml:space="preserve">//print the area of the rectangle by returning the variable </w:t>
-      </w:r>
-      <w:proofErr w:type="spellStart"/>
-      <w:r>
-        <w:rPr>
-          <w:rFonts w:ascii="Courier New" w:hAnsi="Courier New" w:cs="Courier New"/>
-        </w:rPr>
-        <w:t>r_area</w:t>
-      </w:r>
-      <w:proofErr w:type="spellEnd"/>
-      <w:r>
-        <w:rPr>
-          <w:rFonts w:ascii="Courier New" w:hAnsi="Courier New" w:cs="Courier New"/>
-        </w:rPr>
-        <w:t xml:space="preserve"> to the user</w:t>
+        <w:t>//print the area of the rectangle by returning the variable r_area to the user</w:t>
       </w:r>
     </w:p>
     <w:p>
@@ -2943,43 +2467,7 @@
         <w:rPr>
           <w:rFonts w:ascii="Courier New" w:hAnsi="Courier New" w:cs="Courier New"/>
         </w:rPr>
-        <w:t xml:space="preserve">    </w:t>
-      </w:r>
-      <w:proofErr w:type="spellStart"/>
-      <w:proofErr w:type="gramStart"/>
-      <w:r>
-        <w:rPr>
-          <w:rFonts w:ascii="Courier New" w:hAnsi="Courier New" w:cs="Courier New"/>
-        </w:rPr>
-        <w:t>printf</w:t>
-      </w:r>
-      <w:proofErr w:type="spellEnd"/>
-      <w:r>
-        <w:rPr>
-          <w:rFonts w:ascii="Courier New" w:hAnsi="Courier New" w:cs="Courier New"/>
-        </w:rPr>
-        <w:t>(</w:t>
-      </w:r>
-      <w:proofErr w:type="gramEnd"/>
-      <w:r>
-        <w:rPr>
-          <w:rFonts w:ascii="Courier New" w:hAnsi="Courier New" w:cs="Courier New"/>
-        </w:rPr>
-        <w:t xml:space="preserve">"The area of the rectangle is %f", </w:t>
-      </w:r>
-      <w:proofErr w:type="spellStart"/>
-      <w:r>
-        <w:rPr>
-          <w:rFonts w:ascii="Courier New" w:hAnsi="Courier New" w:cs="Courier New"/>
-        </w:rPr>
-        <w:t>r_area</w:t>
-      </w:r>
-      <w:proofErr w:type="spellEnd"/>
-      <w:r>
-        <w:rPr>
-          <w:rFonts w:ascii="Courier New" w:hAnsi="Courier New" w:cs="Courier New"/>
-        </w:rPr>
-        <w:t>);</w:t>
+        <w:t xml:space="preserve">    printf("The area of the rectangle is %f", r_area);</w:t>
       </w:r>
     </w:p>
     <w:p>
@@ -2994,30 +2482,8 @@
         <w:rPr>
           <w:rFonts w:ascii="Courier New" w:hAnsi="Courier New" w:cs="Courier New"/>
         </w:rPr>
-        <w:t xml:space="preserve">    </w:t>
-      </w:r>
-      <w:proofErr w:type="spellStart"/>
-      <w:r>
-        <w:rPr>
-          <w:rFonts w:ascii="Courier New" w:hAnsi="Courier New" w:cs="Courier New"/>
-        </w:rPr>
-        <w:t>printf</w:t>
-      </w:r>
-      <w:proofErr w:type="spellEnd"/>
-      <w:r>
-        <w:rPr>
-          <w:rFonts w:ascii="Courier New" w:hAnsi="Courier New" w:cs="Courier New"/>
-        </w:rPr>
-        <w:t>("\n"</w:t>
-      </w:r>
-      <w:proofErr w:type="gramStart"/>
-      <w:r>
-        <w:rPr>
-          <w:rFonts w:ascii="Courier New" w:hAnsi="Courier New" w:cs="Courier New"/>
-        </w:rPr>
-        <w:t>);</w:t>
-      </w:r>
-      <w:proofErr w:type="gramEnd"/>
+        <w:t xml:space="preserve">    printf("\n");</w:t>
+      </w:r>
     </w:p>
     <w:p>
       <w:pPr>
@@ -3031,16 +2497,8 @@
         <w:rPr>
           <w:rFonts w:ascii="Courier New" w:hAnsi="Courier New" w:cs="Courier New"/>
         </w:rPr>
-        <w:t xml:space="preserve">    return (0</w:t>
-      </w:r>
-      <w:proofErr w:type="gramStart"/>
-      <w:r>
-        <w:rPr>
-          <w:rFonts w:ascii="Courier New" w:hAnsi="Courier New" w:cs="Courier New"/>
-        </w:rPr>
-        <w:t>);</w:t>
-      </w:r>
-      <w:proofErr w:type="gramEnd"/>
+        <w:t xml:space="preserve">    return (0);</w:t>
+      </w:r>
     </w:p>
     <w:p>
       <w:pPr>
@@ -3173,21 +2631,7 @@
         <w:rPr>
           <w:rFonts w:ascii="Courier New" w:hAnsi="Courier New" w:cs="Courier New"/>
         </w:rPr>
-        <w:t>#include &lt;</w:t>
-      </w:r>
-      <w:proofErr w:type="spellStart"/>
-      <w:r>
-        <w:rPr>
-          <w:rFonts w:ascii="Courier New" w:hAnsi="Courier New" w:cs="Courier New"/>
-        </w:rPr>
-        <w:t>stdio.h</w:t>
-      </w:r>
-      <w:proofErr w:type="spellEnd"/>
-      <w:r>
-        <w:rPr>
-          <w:rFonts w:ascii="Courier New" w:hAnsi="Courier New" w:cs="Courier New"/>
-        </w:rPr>
-        <w:t>&gt;</w:t>
+        <w:t>#include &lt;stdio.h&gt;</w:t>
       </w:r>
     </w:p>
     <w:p>
@@ -3275,19 +2719,7 @@
         <w:rPr>
           <w:rFonts w:ascii="Courier New" w:hAnsi="Courier New" w:cs="Courier New"/>
         </w:rPr>
-        <w:t xml:space="preserve">//both </w:t>
-      </w:r>
-      <w:r>
-        <w:rPr>
-          <w:rFonts w:ascii="Courier New" w:hAnsi="Courier New" w:cs="Courier New"/>
-        </w:rPr>
-        <w:t xml:space="preserve">number and result </w:t>
-      </w:r>
-      <w:r>
-        <w:rPr>
-          <w:rFonts w:ascii="Courier New" w:hAnsi="Courier New" w:cs="Courier New"/>
-        </w:rPr>
-        <w:t>are integers</w:t>
+        <w:t>//both number and result are integers</w:t>
       </w:r>
     </w:p>
     <w:p>
@@ -3302,16 +2734,8 @@
         <w:rPr>
           <w:rFonts w:ascii="Courier New" w:hAnsi="Courier New" w:cs="Courier New"/>
         </w:rPr>
-        <w:t xml:space="preserve">    int number, </w:t>
-      </w:r>
-      <w:proofErr w:type="gramStart"/>
-      <w:r>
-        <w:rPr>
-          <w:rFonts w:ascii="Courier New" w:hAnsi="Courier New" w:cs="Courier New"/>
-        </w:rPr>
-        <w:t>result;</w:t>
-      </w:r>
-      <w:proofErr w:type="gramEnd"/>
+        <w:t xml:space="preserve">    int number, result;</w:t>
+      </w:r>
     </w:p>
     <w:p>
       <w:pPr>
@@ -3349,29 +2773,7 @@
         <w:rPr>
           <w:rFonts w:ascii="Courier New" w:hAnsi="Courier New" w:cs="Courier New"/>
         </w:rPr>
-        <w:t xml:space="preserve">    </w:t>
-      </w:r>
-      <w:proofErr w:type="spellStart"/>
-      <w:proofErr w:type="gramStart"/>
-      <w:r>
-        <w:rPr>
-          <w:rFonts w:ascii="Courier New" w:hAnsi="Courier New" w:cs="Courier New"/>
-        </w:rPr>
-        <w:t>printf</w:t>
-      </w:r>
-      <w:proofErr w:type="spellEnd"/>
-      <w:r>
-        <w:rPr>
-          <w:rFonts w:ascii="Courier New" w:hAnsi="Courier New" w:cs="Courier New"/>
-        </w:rPr>
-        <w:t>(</w:t>
-      </w:r>
-      <w:proofErr w:type="gramEnd"/>
-      <w:r>
-        <w:rPr>
-          <w:rFonts w:ascii="Courier New" w:hAnsi="Courier New" w:cs="Courier New"/>
-        </w:rPr>
-        <w:t>"Type a number (no decimal points): \n");</w:t>
+        <w:t xml:space="preserve">    printf("Type a number (no decimal points): \n");</w:t>
       </w:r>
     </w:p>
     <w:p>
@@ -3386,29 +2788,7 @@
         <w:rPr>
           <w:rFonts w:ascii="Courier New" w:hAnsi="Courier New" w:cs="Courier New"/>
         </w:rPr>
-        <w:t xml:space="preserve">    </w:t>
-      </w:r>
-      <w:proofErr w:type="spellStart"/>
-      <w:proofErr w:type="gramStart"/>
-      <w:r>
-        <w:rPr>
-          <w:rFonts w:ascii="Courier New" w:hAnsi="Courier New" w:cs="Courier New"/>
-        </w:rPr>
-        <w:t>scanf</w:t>
-      </w:r>
-      <w:proofErr w:type="spellEnd"/>
-      <w:r>
-        <w:rPr>
-          <w:rFonts w:ascii="Courier New" w:hAnsi="Courier New" w:cs="Courier New"/>
-        </w:rPr>
-        <w:t>(</w:t>
-      </w:r>
-      <w:proofErr w:type="gramEnd"/>
-      <w:r>
-        <w:rPr>
-          <w:rFonts w:ascii="Courier New" w:hAnsi="Courier New" w:cs="Courier New"/>
-        </w:rPr>
-        <w:t>"%d", &amp;number);</w:t>
+        <w:t xml:space="preserve">    scanf("%d", &amp;number);</w:t>
       </w:r>
     </w:p>
     <w:p>
@@ -3468,16 +2848,8 @@
         <w:rPr>
           <w:rFonts w:ascii="Courier New" w:hAnsi="Courier New" w:cs="Courier New"/>
         </w:rPr>
-        <w:t xml:space="preserve">    result = ((number *2)-10</w:t>
-      </w:r>
-      <w:proofErr w:type="gramStart"/>
-      <w:r>
-        <w:rPr>
-          <w:rFonts w:ascii="Courier New" w:hAnsi="Courier New" w:cs="Courier New"/>
-        </w:rPr>
-        <w:t>);</w:t>
-      </w:r>
-      <w:proofErr w:type="gramEnd"/>
+        <w:t xml:space="preserve">    result = ((number *2)-10);</w:t>
+      </w:r>
     </w:p>
     <w:p>
       <w:pPr>
@@ -3515,29 +2887,7 @@
         <w:rPr>
           <w:rFonts w:ascii="Courier New" w:hAnsi="Courier New" w:cs="Courier New"/>
         </w:rPr>
-        <w:t xml:space="preserve">    </w:t>
-      </w:r>
-      <w:proofErr w:type="spellStart"/>
-      <w:proofErr w:type="gramStart"/>
-      <w:r>
-        <w:rPr>
-          <w:rFonts w:ascii="Courier New" w:hAnsi="Courier New" w:cs="Courier New"/>
-        </w:rPr>
-        <w:t>printf</w:t>
-      </w:r>
-      <w:proofErr w:type="spellEnd"/>
-      <w:r>
-        <w:rPr>
-          <w:rFonts w:ascii="Courier New" w:hAnsi="Courier New" w:cs="Courier New"/>
-        </w:rPr>
-        <w:t>(</w:t>
-      </w:r>
-      <w:proofErr w:type="gramEnd"/>
-      <w:r>
-        <w:rPr>
-          <w:rFonts w:ascii="Courier New" w:hAnsi="Courier New" w:cs="Courier New"/>
-        </w:rPr>
-        <w:t>"The result of the calculation is %d", result);</w:t>
+        <w:t xml:space="preserve">    printf("The result of the calculation is %d", result);</w:t>
       </w:r>
     </w:p>
     <w:p>
@@ -3552,30 +2902,8 @@
         <w:rPr>
           <w:rFonts w:ascii="Courier New" w:hAnsi="Courier New" w:cs="Courier New"/>
         </w:rPr>
-        <w:t xml:space="preserve">    </w:t>
-      </w:r>
-      <w:proofErr w:type="spellStart"/>
-      <w:r>
-        <w:rPr>
-          <w:rFonts w:ascii="Courier New" w:hAnsi="Courier New" w:cs="Courier New"/>
-        </w:rPr>
-        <w:t>printf</w:t>
-      </w:r>
-      <w:proofErr w:type="spellEnd"/>
-      <w:r>
-        <w:rPr>
-          <w:rFonts w:ascii="Courier New" w:hAnsi="Courier New" w:cs="Courier New"/>
-        </w:rPr>
-        <w:t>("\n"</w:t>
-      </w:r>
-      <w:proofErr w:type="gramStart"/>
-      <w:r>
-        <w:rPr>
-          <w:rFonts w:ascii="Courier New" w:hAnsi="Courier New" w:cs="Courier New"/>
-        </w:rPr>
-        <w:t>);</w:t>
-      </w:r>
-      <w:proofErr w:type="gramEnd"/>
+        <w:t xml:space="preserve">    printf("\n");</w:t>
+      </w:r>
     </w:p>
     <w:p>
       <w:pPr>
@@ -3589,16 +2917,8 @@
         <w:rPr>
           <w:rFonts w:ascii="Courier New" w:hAnsi="Courier New" w:cs="Courier New"/>
         </w:rPr>
-        <w:t xml:space="preserve">    return (0</w:t>
-      </w:r>
-      <w:proofErr w:type="gramStart"/>
-      <w:r>
-        <w:rPr>
-          <w:rFonts w:ascii="Courier New" w:hAnsi="Courier New" w:cs="Courier New"/>
-        </w:rPr>
-        <w:t>);</w:t>
-      </w:r>
-      <w:proofErr w:type="gramEnd"/>
+        <w:t xml:space="preserve">    return (0);</w:t>
+      </w:r>
     </w:p>
     <w:p>
       <w:pPr>
@@ -3612,6 +2932,68 @@
           <w:rFonts w:ascii="Courier New" w:hAnsi="Courier New" w:cs="Courier New"/>
         </w:rPr>
         <w:t>}</w:t>
+      </w:r>
+    </w:p>
+    <w:p>
+      <w:pPr>
+        <w:spacing w:line="240" w:lineRule="auto"/>
+        <w:rPr>
+          <w:rFonts w:ascii="Courier New" w:hAnsi="Courier New" w:cs="Courier New"/>
+        </w:rPr>
+      </w:pPr>
+      <w:r>
+        <w:rPr>
+          <w:noProof/>
+        </w:rPr>
+        <w:lastRenderedPageBreak/>
+        <w:drawing>
+          <wp:inline distT="0" distB="0" distL="0" distR="0" wp14:anchorId="587BE474" wp14:editId="5FCDE811">
+            <wp:extent cx="3184276" cy="7850294"/>
+            <wp:effectExtent l="0" t="0" r="0" b="0"/>
+            <wp:docPr id="1" name="Picture 1"/>
+            <wp:cNvGraphicFramePr>
+              <a:graphicFrameLocks xmlns:a="http://schemas.openxmlformats.org/drawingml/2006/main" noChangeAspect="1"/>
+            </wp:cNvGraphicFramePr>
+            <a:graphic xmlns:a="http://schemas.openxmlformats.org/drawingml/2006/main">
+              <a:graphicData uri="http://schemas.openxmlformats.org/drawingml/2006/picture">
+                <pic:pic xmlns:pic="http://schemas.openxmlformats.org/drawingml/2006/picture">
+                  <pic:nvPicPr>
+                    <pic:cNvPr id="0" name="Picture 1"/>
+                    <pic:cNvPicPr>
+                      <a:picLocks noChangeAspect="1" noChangeArrowheads="1"/>
+                    </pic:cNvPicPr>
+                  </pic:nvPicPr>
+                  <pic:blipFill>
+                    <a:blip r:embed="rId6" cstate="print">
+                      <a:extLst>
+                        <a:ext uri="{28A0092B-C50C-407E-A947-70E740481C1C}">
+                          <a14:useLocalDpi xmlns:a14="http://schemas.microsoft.com/office/drawing/2010/main" val="0"/>
+                        </a:ext>
+                      </a:extLst>
+                    </a:blip>
+                    <a:srcRect/>
+                    <a:stretch>
+                      <a:fillRect/>
+                    </a:stretch>
+                  </pic:blipFill>
+                  <pic:spPr bwMode="auto">
+                    <a:xfrm>
+                      <a:off x="0" y="0"/>
+                      <a:ext cx="3194509" cy="7875522"/>
+                    </a:xfrm>
+                    <a:prstGeom prst="rect">
+                      <a:avLst/>
+                    </a:prstGeom>
+                    <a:noFill/>
+                    <a:ln>
+                      <a:noFill/>
+                    </a:ln>
+                  </pic:spPr>
+                </pic:pic>
+              </a:graphicData>
+            </a:graphic>
+          </wp:inline>
+        </w:drawing>
       </w:r>
     </w:p>
     <w:sectPr>
@@ -4216,6 +3598,7 @@
   <w:style w:type="character" w:default="1" w:styleId="DefaultParagraphFont">
     <w:name w:val="Default Paragraph Font"/>
     <w:uiPriority w:val="1"/>
+    <w:semiHidden/>
     <w:unhideWhenUsed/>
   </w:style>
   <w:style w:type="table" w:default="1" w:styleId="TableNormal">

</xml_diff>